<commit_message>
add through 6 lab
</commit_message>
<xml_diff>
--- a/5.friday/reports/6.Кислюк.K4120.docx
+++ b/5.friday/reports/6.Кислюк.K4120.docx
@@ -1,6 +1,6 @@
 
 <file path=word/document.xml><?xml version="1.0" encoding="utf-8"?>
-<w:document xmlns:wpc="http://schemas.microsoft.com/office/word/2010/wordprocessingCanvas" xmlns:mc="http://schemas.openxmlformats.org/markup-compatibility/2006" xmlns:o="urn:schemas-microsoft-com:office:office" xmlns:r="http://schemas.openxmlformats.org/officeDocument/2006/relationships" xmlns:m="http://schemas.openxmlformats.org/officeDocument/2006/math" xmlns:v="urn:schemas-microsoft-com:vml" xmlns:wp14="http://schemas.microsoft.com/office/word/2010/wordprocessingDrawing" xmlns:wp="http://schemas.openxmlformats.org/drawingml/2006/wordprocessingDrawing" xmlns:w10="urn:schemas-microsoft-com:office:word" xmlns:w="http://schemas.openxmlformats.org/wordprocessingml/2006/main" xmlns:w14="http://schemas.microsoft.com/office/word/2010/wordml" xmlns:w15="http://schemas.microsoft.com/office/word/2012/wordml" xmlns:wpg="http://schemas.microsoft.com/office/word/2010/wordprocessingGroup" xmlns:wpi="http://schemas.microsoft.com/office/word/2010/wordprocessingInk" xmlns:wne="http://schemas.microsoft.com/office/word/2006/wordml" xmlns:wps="http://schemas.microsoft.com/office/word/2010/wordprocessingShape" mc:Ignorable="w14 w15 wp14">
+<w:document xmlns:wpc="http://schemas.microsoft.com/office/word/2010/wordprocessingCanvas" xmlns:mo="http://schemas.microsoft.com/office/mac/office/2008/main" xmlns:mc="http://schemas.openxmlformats.org/markup-compatibility/2006" xmlns:mv="urn:schemas-microsoft-com:mac:vml" xmlns:o="urn:schemas-microsoft-com:office:office" xmlns:r="http://schemas.openxmlformats.org/officeDocument/2006/relationships" xmlns:m="http://schemas.openxmlformats.org/officeDocument/2006/math" xmlns:v="urn:schemas-microsoft-com:vml" xmlns:wp14="http://schemas.microsoft.com/office/word/2010/wordprocessingDrawing" xmlns:wp="http://schemas.openxmlformats.org/drawingml/2006/wordprocessingDrawing" xmlns:w10="urn:schemas-microsoft-com:office:word" xmlns:w="http://schemas.openxmlformats.org/wordprocessingml/2006/main" xmlns:w14="http://schemas.microsoft.com/office/word/2010/wordml" xmlns:w15="http://schemas.microsoft.com/office/word/2012/wordml" xmlns:wpg="http://schemas.microsoft.com/office/word/2010/wordprocessingGroup" xmlns:wpi="http://schemas.microsoft.com/office/word/2010/wordprocessingInk" xmlns:wne="http://schemas.microsoft.com/office/word/2006/wordml" xmlns:wps="http://schemas.microsoft.com/office/word/2010/wordprocessingShape" mc:Ignorable="w14 w15 wp14">
   <w:body>
     <w:p>
       <w:pPr>
@@ -225,7 +225,7 @@
     </w:p>
     <w:p>
       <w:pPr>
-        <w:pStyle w:val="2"/>
+        <w:pStyle w:val="Heading2"/>
         <w:jc w:val="center"/>
         <w:rPr>
           <w:rFonts w:eastAsia="Times New Roman" w:cs="Arial"/>
@@ -235,10 +235,7 @@
         </w:rPr>
       </w:pPr>
       <w:r>
-        <w:t>Практическая работа №6</w:t>
-      </w:r>
-      <w:r>
-        <w:t>. Преобразование о</w:t>
+        <w:t>Практическая работа №6. Преобразование о</w:t>
       </w:r>
       <w:r>
         <w:t>тношени</w:t>
@@ -285,7 +282,6 @@
           <w:sz w:val="24"/>
         </w:rPr>
       </w:pPr>
-      <w:proofErr w:type="gramStart"/>
       <w:r>
         <w:rPr>
           <w:rFonts w:ascii="Times New Roman" w:hAnsi="Times New Roman" w:cs="Times New Roman"/>
@@ -299,40 +295,31 @@
           <w:sz w:val="24"/>
         </w:rPr>
         <w:tab/>
-      </w:r>
-      <w:proofErr w:type="gramEnd"/>
-      <w:r>
+        <w:t>Кислюк И. В.</w:t>
+      </w:r>
+    </w:p>
+    <w:p>
+      <w:pPr>
+        <w:ind w:left="5580"/>
         <w:rPr>
           <w:rFonts w:ascii="Times New Roman" w:hAnsi="Times New Roman" w:cs="Times New Roman"/>
           <w:sz w:val="24"/>
         </w:rPr>
-        <w:t>Антонов Е.П.</w:t>
-      </w:r>
-    </w:p>
-    <w:p>
-      <w:pPr>
-        <w:ind w:left="5580"/>
+      </w:pPr>
+      <w:r>
         <w:rPr>
           <w:rFonts w:ascii="Times New Roman" w:hAnsi="Times New Roman" w:cs="Times New Roman"/>
           <w:sz w:val="24"/>
         </w:rPr>
-      </w:pPr>
-      <w:proofErr w:type="gramStart"/>
+        <w:t>Группа:</w:t>
+      </w:r>
       <w:r>
         <w:rPr>
           <w:rFonts w:ascii="Times New Roman" w:hAnsi="Times New Roman" w:cs="Times New Roman"/>
           <w:sz w:val="24"/>
         </w:rPr>
-        <w:t>Группа:</w:t>
-      </w:r>
-      <w:r>
-        <w:rPr>
-          <w:rFonts w:ascii="Times New Roman" w:hAnsi="Times New Roman" w:cs="Times New Roman"/>
-          <w:sz w:val="24"/>
-        </w:rPr>
         <w:tab/>
       </w:r>
-      <w:proofErr w:type="gramEnd"/>
       <w:r>
         <w:rPr>
           <w:rFonts w:ascii="Times New Roman" w:hAnsi="Times New Roman" w:cs="Times New Roman"/>
@@ -450,68 +437,189 @@
       <w:pPr>
         <w:rPr>
           <w:rFonts w:ascii="Times New Roman" w:hAnsi="Times New Roman" w:cs="Times New Roman"/>
-          <w:sz w:val="28"/>
-        </w:rPr>
-      </w:pPr>
-      <w:r>
-        <w:rPr>
-          <w:rFonts w:ascii="Times New Roman" w:hAnsi="Times New Roman" w:cs="Times New Roman"/>
-          <w:sz w:val="28"/>
-        </w:rPr>
-        <w:t xml:space="preserve">Таким образом, в исходной схеме была обнаружена одна связь </w:t>
-      </w:r>
-      <w:r>
-        <w:rPr>
-          <w:rFonts w:ascii="Times New Roman" w:hAnsi="Times New Roman" w:cs="Times New Roman"/>
-          <w:sz w:val="28"/>
-        </w:rPr>
-        <w:t>«Многие-ко-многим»</w:t>
-      </w:r>
-      <w:r>
-        <w:rPr>
-          <w:rFonts w:ascii="Times New Roman" w:hAnsi="Times New Roman" w:cs="Times New Roman"/>
-          <w:sz w:val="28"/>
-        </w:rPr>
-        <w:t xml:space="preserve"> между таблицами «</w:t>
-      </w:r>
+          <w:b/>
+          <w:sz w:val="28"/>
+        </w:rPr>
+      </w:pPr>
+      <w:r>
+        <w:rPr>
+          <w:rFonts w:ascii="Times New Roman" w:hAnsi="Times New Roman" w:cs="Times New Roman"/>
+          <w:b/>
+          <w:sz w:val="28"/>
+        </w:rPr>
+        <w:t>Ход работы:</w:t>
+      </w:r>
+    </w:p>
+    <w:p>
+      <w:pPr>
+        <w:rPr>
+          <w:rFonts w:ascii="Times New Roman" w:hAnsi="Times New Roman" w:cs="Times New Roman"/>
+          <w:sz w:val="28"/>
+        </w:rPr>
+      </w:pPr>
+      <w:r>
+        <w:rPr>
+          <w:rFonts w:ascii="Times New Roman" w:hAnsi="Times New Roman" w:cs="Times New Roman"/>
+          <w:sz w:val="28"/>
+        </w:rPr>
+        <w:t xml:space="preserve"> </w:t>
+      </w:r>
+      <w:r>
+        <w:rPr>
+          <w:rFonts w:ascii="Times New Roman" w:hAnsi="Times New Roman" w:cs="Times New Roman"/>
+          <w:sz w:val="28"/>
+        </w:rPr>
+        <w:tab/>
+        <w:t>Учитывая, что схема базы данных изначально разрабатывалась для устранения таких видов связей, стоит привести примеры, между которыми таблицами возникло отношение многие-ко-многим. Финальная схема базы данных продемонстрирована на рисунке 1.</w:t>
+      </w:r>
+    </w:p>
+    <w:p>
+      <w:pPr>
+        <w:rPr>
+          <w:rFonts w:ascii="Times New Roman" w:hAnsi="Times New Roman" w:cs="Times New Roman"/>
+          <w:sz w:val="28"/>
+        </w:rPr>
+      </w:pPr>
+      <w:r>
+        <w:rPr>
+          <w:rFonts w:ascii="Times New Roman" w:hAnsi="Times New Roman" w:cs="Times New Roman"/>
+          <w:sz w:val="28"/>
+        </w:rPr>
+        <w:tab/>
+        <w:t xml:space="preserve">Отношение </w:t>
+      </w:r>
+      <w:r>
+        <w:rPr>
+          <w:rFonts w:ascii="Times New Roman" w:hAnsi="Times New Roman" w:cs="Times New Roman"/>
+          <w:sz w:val="28"/>
+        </w:rPr>
+        <w:t>многие-ко-многим</w:t>
+      </w:r>
+      <w:r>
+        <w:rPr>
+          <w:rFonts w:ascii="Times New Roman" w:hAnsi="Times New Roman" w:cs="Times New Roman"/>
+          <w:sz w:val="28"/>
+        </w:rPr>
+        <w:t xml:space="preserve"> возникало между следующими сущностями:</w:t>
+      </w:r>
+      <w:bookmarkStart w:id="0" w:name="_GoBack"/>
+      <w:bookmarkEnd w:id="0"/>
+    </w:p>
+    <w:p>
+      <w:pPr>
+        <w:rPr>
+          <w:rFonts w:ascii="Times New Roman" w:hAnsi="Times New Roman" w:cs="Times New Roman"/>
+          <w:sz w:val="28"/>
+        </w:rPr>
+      </w:pPr>
+      <w:r>
+        <w:rPr>
+          <w:rFonts w:ascii="Times New Roman" w:hAnsi="Times New Roman" w:cs="Times New Roman"/>
+          <w:sz w:val="28"/>
+        </w:rPr>
+        <w:tab/>
+        <w:t xml:space="preserve">- отношение между инкассатором и маршрутом, который он будет совершать. Решилось при помощи дополнительной таблицы – </w:t>
+      </w:r>
+      <w:proofErr w:type="spellStart"/>
       <w:r>
         <w:rPr>
           <w:rFonts w:ascii="Times New Roman" w:hAnsi="Times New Roman" w:cs="Times New Roman"/>
           <w:sz w:val="28"/>
           <w:lang w:val="en-US"/>
         </w:rPr>
-        <w:t>Coaches</w:t>
-      </w:r>
-      <w:r>
-        <w:rPr>
-          <w:rFonts w:ascii="Times New Roman" w:hAnsi="Times New Roman" w:cs="Times New Roman"/>
-          <w:sz w:val="28"/>
-        </w:rPr>
-        <w:t>» и «</w:t>
-      </w:r>
-      <w:r>
-        <w:rPr>
-          <w:rFonts w:ascii="Times New Roman" w:hAnsi="Times New Roman" w:cs="Times New Roman"/>
-          <w:sz w:val="28"/>
-          <w:lang w:val="en-US"/>
-        </w:rPr>
-        <w:t>Services</w:t>
-      </w:r>
-      <w:r>
-        <w:rPr>
-          <w:rFonts w:ascii="Times New Roman" w:hAnsi="Times New Roman" w:cs="Times New Roman"/>
-          <w:sz w:val="28"/>
-        </w:rPr>
-        <w:t>». Для её устранения была введена новая таблица «</w:t>
+        <w:t>ManRouteTimestampRelation</w:t>
+      </w:r>
+      <w:proofErr w:type="spellEnd"/>
+      <w:r>
+        <w:rPr>
+          <w:rFonts w:ascii="Times New Roman" w:hAnsi="Times New Roman" w:cs="Times New Roman"/>
+          <w:sz w:val="28"/>
+        </w:rPr>
+        <w:t>;</w:t>
+      </w:r>
+    </w:p>
+    <w:p>
+      <w:pPr>
+        <w:rPr>
+          <w:rFonts w:ascii="Times New Roman" w:hAnsi="Times New Roman" w:cs="Times New Roman"/>
+          <w:sz w:val="28"/>
+        </w:rPr>
+      </w:pPr>
+      <w:r>
+        <w:rPr>
+          <w:rFonts w:ascii="Times New Roman" w:hAnsi="Times New Roman" w:cs="Times New Roman"/>
+          <w:sz w:val="28"/>
+        </w:rPr>
+        <w:tab/>
+        <w:t>- отношение между объектом и количеством денег, на теку</w:t>
+      </w:r>
+      <w:r>
+        <w:rPr>
+          <w:rFonts w:ascii="Times New Roman" w:hAnsi="Times New Roman" w:cs="Times New Roman"/>
+          <w:sz w:val="28"/>
+        </w:rPr>
+        <w:t>щий момент тоже разрешается при помощи дополнительной таблицы;</w:t>
+      </w:r>
+    </w:p>
+    <w:p>
+      <w:pPr>
+        <w:rPr>
+          <w:rFonts w:ascii="Times New Roman" w:hAnsi="Times New Roman" w:cs="Times New Roman"/>
+          <w:sz w:val="28"/>
+        </w:rPr>
+      </w:pPr>
+      <w:r>
+        <w:rPr>
+          <w:rFonts w:ascii="Times New Roman" w:hAnsi="Times New Roman" w:cs="Times New Roman"/>
+          <w:sz w:val="28"/>
+        </w:rPr>
+        <w:tab/>
+        <w:t xml:space="preserve">- отношение между суммой и разменом для нее тоже решается </w:t>
+      </w:r>
+      <w:r>
+        <w:rPr>
+          <w:rFonts w:ascii="Times New Roman" w:hAnsi="Times New Roman" w:cs="Times New Roman"/>
+          <w:sz w:val="28"/>
+        </w:rPr>
+        <w:t>при помощи дополнительной таблицы;</w:t>
+      </w:r>
+    </w:p>
+    <w:p>
+      <w:pPr>
+        <w:rPr>
+          <w:rFonts w:ascii="Times New Roman" w:hAnsi="Times New Roman" w:cs="Times New Roman"/>
+          <w:sz w:val="28"/>
+        </w:rPr>
+      </w:pPr>
+      <w:r>
+        <w:rPr>
+          <w:rFonts w:ascii="Times New Roman" w:hAnsi="Times New Roman" w:cs="Times New Roman"/>
+          <w:sz w:val="28"/>
+        </w:rPr>
+        <w:tab/>
+        <w:t xml:space="preserve">- отношение между пользователем и отображаемым именем объекта тоже решается </w:t>
+      </w:r>
+      <w:r>
+        <w:rPr>
+          <w:rFonts w:ascii="Times New Roman" w:hAnsi="Times New Roman" w:cs="Times New Roman"/>
+          <w:sz w:val="28"/>
+        </w:rPr>
+        <w:t>при помощи дополнительной таблицы</w:t>
+      </w:r>
+      <w:r>
+        <w:rPr>
+          <w:rFonts w:ascii="Times New Roman" w:hAnsi="Times New Roman" w:cs="Times New Roman"/>
+          <w:sz w:val="28"/>
+        </w:rPr>
+        <w:t xml:space="preserve"> </w:t>
       </w:r>
       <w:proofErr w:type="spellStart"/>
       <w:r>
         <w:rPr>
           <w:rFonts w:ascii="Times New Roman" w:hAnsi="Times New Roman" w:cs="Times New Roman"/>
           <w:sz w:val="28"/>
-          <w:lang w:val="en-US"/>
-        </w:rPr>
-        <w:t>CoachesSpecs</w:t>
+        </w:rPr>
+        <w:t>UserObjectRelation</w:t>
       </w:r>
       <w:proofErr w:type="spellEnd"/>
       <w:r>
@@ -519,50 +627,74 @@
           <w:rFonts w:ascii="Times New Roman" w:hAnsi="Times New Roman" w:cs="Times New Roman"/>
           <w:sz w:val="28"/>
         </w:rPr>
-        <w:t xml:space="preserve">», которая содержит </w:t>
-      </w:r>
-      <w:proofErr w:type="spellStart"/>
-      <w:r>
-        <w:rPr>
-          <w:rFonts w:ascii="Times New Roman" w:hAnsi="Times New Roman" w:cs="Times New Roman"/>
-          <w:sz w:val="28"/>
-        </w:rPr>
-        <w:t>дублирующиеся</w:t>
-      </w:r>
-      <w:proofErr w:type="spellEnd"/>
-      <w:r>
-        <w:rPr>
-          <w:rFonts w:ascii="Times New Roman" w:hAnsi="Times New Roman" w:cs="Times New Roman"/>
-          <w:sz w:val="28"/>
-        </w:rPr>
-        <w:t xml:space="preserve"> атрибуты в виде внешних ключей.</w:t>
-      </w:r>
-    </w:p>
-    <w:p>
-      <w:pPr>
-        <w:rPr>
-          <w:rFonts w:ascii="Times New Roman" w:hAnsi="Times New Roman" w:cs="Times New Roman"/>
-          <w:sz w:val="28"/>
-        </w:rPr>
-      </w:pPr>
-      <w:r>
-        <w:rPr>
+        <w:t>;</w:t>
+      </w:r>
+    </w:p>
+    <w:p>
+      <w:pPr>
+        <w:rPr>
+          <w:rFonts w:ascii="Times New Roman" w:hAnsi="Times New Roman" w:cs="Times New Roman"/>
+          <w:sz w:val="28"/>
+        </w:rPr>
+      </w:pPr>
+    </w:p>
+    <w:p>
+      <w:pPr>
+        <w:rPr>
+          <w:rFonts w:ascii="Times New Roman" w:hAnsi="Times New Roman" w:cs="Times New Roman"/>
+          <w:sz w:val="28"/>
+        </w:rPr>
+      </w:pPr>
+      <w:r>
+        <w:rPr>
+          <w:rFonts w:ascii="Times New Roman" w:hAnsi="Times New Roman" w:cs="Times New Roman"/>
+          <w:sz w:val="28"/>
+        </w:rPr>
+        <w:t>Больше о</w:t>
+      </w:r>
+      <w:r>
+        <w:rPr>
+          <w:rFonts w:ascii="Times New Roman" w:hAnsi="Times New Roman" w:cs="Times New Roman"/>
+          <w:sz w:val="28"/>
+        </w:rPr>
+        <w:t>тношение многие-ко-многим</w:t>
+      </w:r>
+      <w:r>
+        <w:rPr>
+          <w:rFonts w:ascii="Times New Roman" w:hAnsi="Times New Roman" w:cs="Times New Roman"/>
+          <w:sz w:val="28"/>
+        </w:rPr>
+        <w:t xml:space="preserve"> в процессе разработки модели не встречалось.</w:t>
+      </w:r>
+    </w:p>
+    <w:p>
+      <w:pPr>
+        <w:rPr>
+          <w:rFonts w:ascii="Times New Roman" w:hAnsi="Times New Roman" w:cs="Times New Roman"/>
+          <w:sz w:val="28"/>
+        </w:rPr>
+      </w:pPr>
+      <w:r>
+        <w:rPr>
+          <w:rFonts w:ascii="Times New Roman" w:hAnsi="Times New Roman" w:cs="Times New Roman"/>
           <w:noProof/>
-          <w:lang w:val="en-US"/>
-        </w:rPr>
+          <w:sz w:val="28"/>
+          <w:lang w:val="en-GB" w:eastAsia="en-GB"/>
+        </w:rPr>
+        <w:lastRenderedPageBreak/>
         <w:drawing>
-          <wp:anchor distT="0" distB="0" distL="114300" distR="114300" simplePos="0" relativeHeight="251658240" behindDoc="0" locked="0" layoutInCell="1" allowOverlap="1" wp14:anchorId="79B17003" wp14:editId="27230E50">
+          <wp:anchor distT="0" distB="0" distL="114300" distR="114300" simplePos="0" relativeHeight="251658240" behindDoc="0" locked="0" layoutInCell="1" allowOverlap="1" wp14:anchorId="5A09206B" wp14:editId="6E815E8C">
             <wp:simplePos x="0" y="0"/>
-            <wp:positionH relativeFrom="margin">
-              <wp:align>center</wp:align>
+            <wp:positionH relativeFrom="column">
+              <wp:posOffset>-416560</wp:posOffset>
             </wp:positionH>
             <wp:positionV relativeFrom="paragraph">
-              <wp:posOffset>761365</wp:posOffset>
+              <wp:posOffset>1905</wp:posOffset>
             </wp:positionV>
-            <wp:extent cx="7009425" cy="3667125"/>
-            <wp:effectExtent l="0" t="0" r="1270" b="0"/>
+            <wp:extent cx="6445499" cy="3312224"/>
+            <wp:effectExtent l="0" t="0" r="6350" b="0"/>
             <wp:wrapSquare wrapText="bothSides"/>
-            <wp:docPr id="1" name="Рисунок 1"/>
+            <wp:docPr id="1" name="Picture 1"/>
             <wp:cNvGraphicFramePr>
               <a:graphicFrameLocks xmlns:a="http://schemas.openxmlformats.org/drawingml/2006/main" noChangeAspect="1"/>
             </wp:cNvGraphicFramePr>
@@ -570,11 +702,11 @@
               <a:graphicData uri="http://schemas.openxmlformats.org/drawingml/2006/picture">
                 <pic:pic xmlns:pic="http://schemas.openxmlformats.org/drawingml/2006/picture">
                   <pic:nvPicPr>
-                    <pic:cNvPr id="1" name=""/>
+                    <pic:cNvPr id="1" name="final.png"/>
                     <pic:cNvPicPr/>
                   </pic:nvPicPr>
                   <pic:blipFill>
-                    <a:blip r:embed="rId4">
+                    <a:blip r:embed="rId4" cstate="print">
                       <a:extLst>
                         <a:ext uri="{28A0092B-C50C-407E-A947-70E740481C1C}">
                           <a14:useLocalDpi xmlns:a14="http://schemas.microsoft.com/office/drawing/2010/main" val="0"/>
@@ -588,7 +720,7 @@
                   <pic:spPr>
                     <a:xfrm>
                       <a:off x="0" y="0"/>
-                      <a:ext cx="7009425" cy="3667125"/>
+                      <a:ext cx="6445499" cy="3312224"/>
                     </a:xfrm>
                     <a:prstGeom prst="rect">
                       <a:avLst/>
@@ -606,265 +738,38 @@
           </wp:anchor>
         </w:drawing>
       </w:r>
-      <w:r>
-        <w:rPr>
-          <w:rFonts w:ascii="Times New Roman" w:hAnsi="Times New Roman" w:cs="Times New Roman"/>
-          <w:sz w:val="28"/>
-        </w:rPr>
-        <w:t>Исправленный вид схемы базы данных «Фитнес-клуб» представлен ниже на рисунке.</w:t>
-      </w:r>
-    </w:p>
-    <w:p>
-      <w:pPr>
-        <w:rPr>
-          <w:rFonts w:ascii="Times New Roman" w:hAnsi="Times New Roman" w:cs="Times New Roman"/>
-          <w:sz w:val="28"/>
-        </w:rPr>
-      </w:pPr>
-      <w:r>
-        <w:rPr>
-          <w:noProof/>
-        </w:rPr>
-        <mc:AlternateContent>
-          <mc:Choice Requires="wps">
-            <w:drawing>
-              <wp:anchor distT="0" distB="0" distL="114300" distR="114300" simplePos="0" relativeHeight="251660288" behindDoc="0" locked="0" layoutInCell="1" allowOverlap="1" wp14:anchorId="45905F01" wp14:editId="4E99823A">
-                <wp:simplePos x="0" y="0"/>
-                <wp:positionH relativeFrom="margin">
-                  <wp:align>center</wp:align>
-                </wp:positionH>
-                <wp:positionV relativeFrom="paragraph">
-                  <wp:posOffset>4059555</wp:posOffset>
-                </wp:positionV>
-                <wp:extent cx="7009130" cy="635"/>
-                <wp:effectExtent l="0" t="0" r="1270" b="0"/>
-                <wp:wrapSquare wrapText="bothSides"/>
-                <wp:docPr id="2" name="Надпись 2"/>
-                <wp:cNvGraphicFramePr/>
-                <a:graphic xmlns:a="http://schemas.openxmlformats.org/drawingml/2006/main">
-                  <a:graphicData uri="http://schemas.microsoft.com/office/word/2010/wordprocessingShape">
-                    <wps:wsp>
-                      <wps:cNvSpPr txBox="1"/>
-                      <wps:spPr>
-                        <a:xfrm>
-                          <a:off x="0" y="0"/>
-                          <a:ext cx="7009130" cy="635"/>
-                        </a:xfrm>
-                        <a:prstGeom prst="rect">
-                          <a:avLst/>
-                        </a:prstGeom>
-                        <a:solidFill>
-                          <a:prstClr val="white"/>
-                        </a:solidFill>
-                        <a:ln>
-                          <a:noFill/>
-                        </a:ln>
-                        <a:effectLst/>
-                      </wps:spPr>
-                      <wps:txbx>
-                        <w:txbxContent>
-                          <w:p>
-                            <w:pPr>
-                              <w:pStyle w:val="a3"/>
-                              <w:jc w:val="center"/>
-                              <w:rPr>
-                                <w:rFonts w:ascii="Times New Roman" w:hAnsi="Times New Roman" w:cs="Times New Roman"/>
-                                <w:i w:val="0"/>
-                                <w:noProof/>
-                                <w:color w:val="auto"/>
-                                <w:sz w:val="28"/>
-                              </w:rPr>
-                            </w:pPr>
-                            <w:r>
-                              <w:rPr>
-                                <w:rFonts w:ascii="Times New Roman" w:hAnsi="Times New Roman" w:cs="Times New Roman"/>
-                                <w:i w:val="0"/>
-                                <w:color w:val="auto"/>
-                                <w:sz w:val="28"/>
-                              </w:rPr>
-                              <w:t xml:space="preserve">Рисунок </w:t>
-                            </w:r>
-                            <w:r>
-                              <w:rPr>
-                                <w:rFonts w:ascii="Times New Roman" w:hAnsi="Times New Roman" w:cs="Times New Roman"/>
-                                <w:i w:val="0"/>
-                                <w:color w:val="auto"/>
-                                <w:sz w:val="28"/>
-                              </w:rPr>
-                              <w:fldChar w:fldCharType="begin"/>
-                            </w:r>
-                            <w:r>
-                              <w:rPr>
-                                <w:rFonts w:ascii="Times New Roman" w:hAnsi="Times New Roman" w:cs="Times New Roman"/>
-                                <w:i w:val="0"/>
-                                <w:color w:val="auto"/>
-                                <w:sz w:val="28"/>
-                              </w:rPr>
-                              <w:instrText xml:space="preserve"> SEQ Рисунок_ \* ARABIC </w:instrText>
-                            </w:r>
-                            <w:r>
-                              <w:rPr>
-                                <w:rFonts w:ascii="Times New Roman" w:hAnsi="Times New Roman" w:cs="Times New Roman"/>
-                                <w:i w:val="0"/>
-                                <w:color w:val="auto"/>
-                                <w:sz w:val="28"/>
-                              </w:rPr>
-                              <w:fldChar w:fldCharType="separate"/>
-                            </w:r>
-                            <w:r>
-                              <w:rPr>
-                                <w:rFonts w:ascii="Times New Roman" w:hAnsi="Times New Roman" w:cs="Times New Roman"/>
-                                <w:i w:val="0"/>
-                                <w:noProof/>
-                                <w:color w:val="auto"/>
-                                <w:sz w:val="28"/>
-                              </w:rPr>
-                              <w:t>1</w:t>
-                            </w:r>
-                            <w:r>
-                              <w:rPr>
-                                <w:rFonts w:ascii="Times New Roman" w:hAnsi="Times New Roman" w:cs="Times New Roman"/>
-                                <w:i w:val="0"/>
-                                <w:color w:val="auto"/>
-                                <w:sz w:val="28"/>
-                              </w:rPr>
-                              <w:fldChar w:fldCharType="end"/>
-                            </w:r>
-                            <w:r>
-                              <w:rPr>
-                                <w:rFonts w:ascii="Times New Roman" w:hAnsi="Times New Roman" w:cs="Times New Roman"/>
-                                <w:i w:val="0"/>
-                                <w:color w:val="auto"/>
-                                <w:sz w:val="28"/>
-                              </w:rPr>
-                              <w:t xml:space="preserve"> - Схема базы данных без связей "Многие-ко-многим"</w:t>
-                            </w:r>
-                          </w:p>
-                        </w:txbxContent>
-                      </wps:txbx>
-                      <wps:bodyPr rot="0" spcFirstLastPara="0" vertOverflow="overflow" horzOverflow="overflow" vert="horz" wrap="square" lIns="0" tIns="0" rIns="0" bIns="0" numCol="1" spcCol="0" rtlCol="0" fromWordArt="0" anchor="t" anchorCtr="0" forceAA="0" compatLnSpc="1">
-                        <a:prstTxWarp prst="textNoShape">
-                          <a:avLst/>
-                        </a:prstTxWarp>
-                        <a:spAutoFit/>
-                      </wps:bodyPr>
-                    </wps:wsp>
-                  </a:graphicData>
-                </a:graphic>
-              </wp:anchor>
-            </w:drawing>
-          </mc:Choice>
-          <mc:Fallback>
-            <w:pict>
-              <v:shapetype w14:anchorId="45905F01" id="_x0000_t202" coordsize="21600,21600" o:spt="202" path="m,l,21600r21600,l21600,xe">
-                <v:stroke joinstyle="miter"/>
-                <v:path gradientshapeok="t" o:connecttype="rect"/>
-              </v:shapetype>
-              <v:shape id="Надпись 2" o:spid="_x0000_s1026" type="#_x0000_t202" style="position:absolute;margin-left:0;margin-top:319.65pt;width:551.9pt;height:.05pt;z-index:251660288;visibility:visible;mso-wrap-style:square;mso-wrap-distance-left:9pt;mso-wrap-distance-top:0;mso-wrap-distance-right:9pt;mso-wrap-distance-bottom:0;mso-position-horizontal:center;mso-position-horizontal-relative:margin;mso-position-vertical:absolute;mso-position-vertical-relative:text;v-text-anchor:top" o:gfxdata="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" stroked="f">
-                <v:textbox style="mso-fit-shape-to-text:t" inset="0,0,0,0">
-                  <w:txbxContent>
-                    <w:p>
-                      <w:pPr>
-                        <w:pStyle w:val="a3"/>
-                        <w:jc w:val="center"/>
-                        <w:rPr>
-                          <w:rFonts w:ascii="Times New Roman" w:hAnsi="Times New Roman" w:cs="Times New Roman"/>
-                          <w:i w:val="0"/>
-                          <w:noProof/>
-                          <w:color w:val="auto"/>
-                          <w:sz w:val="28"/>
-                        </w:rPr>
-                      </w:pPr>
-                      <w:r>
-                        <w:rPr>
-                          <w:rFonts w:ascii="Times New Roman" w:hAnsi="Times New Roman" w:cs="Times New Roman"/>
-                          <w:i w:val="0"/>
-                          <w:color w:val="auto"/>
-                          <w:sz w:val="28"/>
-                        </w:rPr>
-                        <w:t xml:space="preserve">Рисунок </w:t>
-                      </w:r>
-                      <w:r>
-                        <w:rPr>
-                          <w:rFonts w:ascii="Times New Roman" w:hAnsi="Times New Roman" w:cs="Times New Roman"/>
-                          <w:i w:val="0"/>
-                          <w:color w:val="auto"/>
-                          <w:sz w:val="28"/>
-                        </w:rPr>
-                        <w:fldChar w:fldCharType="begin"/>
-                      </w:r>
-                      <w:r>
-                        <w:rPr>
-                          <w:rFonts w:ascii="Times New Roman" w:hAnsi="Times New Roman" w:cs="Times New Roman"/>
-                          <w:i w:val="0"/>
-                          <w:color w:val="auto"/>
-                          <w:sz w:val="28"/>
-                        </w:rPr>
-                        <w:instrText xml:space="preserve"> SEQ Рисунок_ \* ARABIC </w:instrText>
-                      </w:r>
-                      <w:r>
-                        <w:rPr>
-                          <w:rFonts w:ascii="Times New Roman" w:hAnsi="Times New Roman" w:cs="Times New Roman"/>
-                          <w:i w:val="0"/>
-                          <w:color w:val="auto"/>
-                          <w:sz w:val="28"/>
-                        </w:rPr>
-                        <w:fldChar w:fldCharType="separate"/>
-                      </w:r>
-                      <w:r>
-                        <w:rPr>
-                          <w:rFonts w:ascii="Times New Roman" w:hAnsi="Times New Roman" w:cs="Times New Roman"/>
-                          <w:i w:val="0"/>
-                          <w:noProof/>
-                          <w:color w:val="auto"/>
-                          <w:sz w:val="28"/>
-                        </w:rPr>
-                        <w:t>1</w:t>
-                      </w:r>
-                      <w:r>
-                        <w:rPr>
-                          <w:rFonts w:ascii="Times New Roman" w:hAnsi="Times New Roman" w:cs="Times New Roman"/>
-                          <w:i w:val="0"/>
-                          <w:color w:val="auto"/>
-                          <w:sz w:val="28"/>
-                        </w:rPr>
-                        <w:fldChar w:fldCharType="end"/>
-                      </w:r>
-                      <w:r>
-                        <w:rPr>
-                          <w:rFonts w:ascii="Times New Roman" w:hAnsi="Times New Roman" w:cs="Times New Roman"/>
-                          <w:i w:val="0"/>
-                          <w:color w:val="auto"/>
-                          <w:sz w:val="28"/>
-                        </w:rPr>
-                        <w:t xml:space="preserve"> - Схема базы данных без связей "Многие-ко-многим"</w:t>
-                      </w:r>
-                    </w:p>
-                  </w:txbxContent>
-                </v:textbox>
-                <w10:wrap type="square" anchorx="margin"/>
-              </v:shape>
-            </w:pict>
-          </mc:Fallback>
-        </mc:AlternateContent>
-      </w:r>
-    </w:p>
-    <w:p>
-      <w:pPr>
-        <w:rPr>
-          <w:rFonts w:ascii="Times New Roman" w:hAnsi="Times New Roman" w:cs="Times New Roman"/>
-          <w:sz w:val="28"/>
-        </w:rPr>
-      </w:pPr>
-      <w:r>
-        <w:rPr>
-          <w:rFonts w:ascii="Times New Roman" w:hAnsi="Times New Roman" w:cs="Times New Roman"/>
-          <w:sz w:val="28"/>
-        </w:rPr>
-        <w:t xml:space="preserve"> </w:t>
-      </w:r>
-      <w:bookmarkStart w:id="0" w:name="_GoBack"/>
-      <w:bookmarkEnd w:id="0"/>
+    </w:p>
+    <w:p>
+      <w:pPr>
+        <w:jc w:val="center"/>
+        <w:rPr>
+          <w:rFonts w:ascii="Times New Roman" w:hAnsi="Times New Roman" w:cs="Times New Roman"/>
+          <w:sz w:val="24"/>
+        </w:rPr>
+      </w:pPr>
+      <w:r>
+        <w:rPr>
+          <w:rFonts w:ascii="Times New Roman" w:hAnsi="Times New Roman" w:cs="Times New Roman"/>
+          <w:sz w:val="24"/>
+        </w:rPr>
+        <w:t xml:space="preserve">Рисунок 1 – пример финальной версии модели базы данных без </w:t>
+      </w:r>
+      <w:proofErr w:type="spellStart"/>
+      <w:r>
+        <w:rPr>
+          <w:rFonts w:ascii="Times New Roman" w:hAnsi="Times New Roman" w:cs="Times New Roman"/>
+          <w:sz w:val="24"/>
+        </w:rPr>
+        <w:t>отношениий</w:t>
+      </w:r>
+      <w:proofErr w:type="spellEnd"/>
+      <w:r>
+        <w:rPr>
+          <w:rFonts w:ascii="Times New Roman" w:hAnsi="Times New Roman" w:cs="Times New Roman"/>
+          <w:sz w:val="24"/>
+        </w:rPr>
+        <w:t xml:space="preserve"> многие-ко-многим</w:t>
+      </w:r>
     </w:p>
     <w:sectPr>
       <w:pgSz w:w="12240" w:h="15840"/>
@@ -893,7 +798,7 @@
       </w:pPr>
     </w:pPrDefault>
   </w:docDefaults>
-  <w:latentStyles w:defLockedState="0" w:defUIPriority="99" w:defSemiHidden="0" w:defUnhideWhenUsed="0" w:defQFormat="0" w:count="371">
+  <w:latentStyles w:defLockedState="0" w:defUIPriority="99" w:defSemiHidden="0" w:defUnhideWhenUsed="0" w:defQFormat="0" w:count="382">
     <w:lsdException w:name="Normal" w:uiPriority="0" w:qFormat="1"/>
     <w:lsdException w:name="heading 1" w:uiPriority="9" w:qFormat="1"/>
     <w:lsdException w:name="heading 2" w:semiHidden="1" w:uiPriority="9" w:unhideWhenUsed="1" w:qFormat="1"/>
@@ -1265,8 +1170,10 @@
     <w:lsdException w:name="List Table 5 Dark Accent 6" w:uiPriority="50"/>
     <w:lsdException w:name="List Table 6 Colorful Accent 6" w:uiPriority="51"/>
     <w:lsdException w:name="List Table 7 Colorful Accent 6" w:uiPriority="52"/>
+    <w:lsdException w:name="Mention" w:semiHidden="1" w:unhideWhenUsed="1"/>
+    <w:lsdException w:name="Smart Hyperlink" w:semiHidden="1" w:unhideWhenUsed="1"/>
   </w:latentStyles>
-  <w:style w:type="paragraph" w:default="1" w:styleId="a">
+  <w:style w:type="paragraph" w:default="1" w:styleId="Normal">
     <w:name w:val="Normal"/>
     <w:qFormat/>
     <w:rsid w:val="00EE5D7A"/>
@@ -1277,11 +1184,11 @@
       <w:lang w:val="ru-RU"/>
     </w:rPr>
   </w:style>
-  <w:style w:type="paragraph" w:styleId="2">
+  <w:style w:type="paragraph" w:styleId="Heading2">
     <w:name w:val="heading 2"/>
-    <w:basedOn w:val="a"/>
-    <w:next w:val="a"/>
-    <w:link w:val="20"/>
+    <w:basedOn w:val="Normal"/>
+    <w:next w:val="Normal"/>
+    <w:link w:val="Heading2Char"/>
     <w:uiPriority w:val="9"/>
     <w:unhideWhenUsed/>
     <w:qFormat/>
@@ -1300,13 +1207,13 @@
       <w:szCs w:val="26"/>
     </w:rPr>
   </w:style>
-  <w:style w:type="character" w:default="1" w:styleId="a0">
+  <w:style w:type="character" w:default="1" w:styleId="DefaultParagraphFont">
     <w:name w:val="Default Paragraph Font"/>
     <w:uiPriority w:val="1"/>
     <w:semiHidden/>
     <w:unhideWhenUsed/>
   </w:style>
-  <w:style w:type="table" w:default="1" w:styleId="a1">
+  <w:style w:type="table" w:default="1" w:styleId="TableNormal">
     <w:name w:val="Normal Table"/>
     <w:uiPriority w:val="99"/>
     <w:semiHidden/>
@@ -1321,16 +1228,16 @@
       </w:tblCellMar>
     </w:tblPr>
   </w:style>
-  <w:style w:type="numbering" w:default="1" w:styleId="a2">
+  <w:style w:type="numbering" w:default="1" w:styleId="NoList">
     <w:name w:val="No List"/>
     <w:uiPriority w:val="99"/>
     <w:semiHidden/>
     <w:unhideWhenUsed/>
   </w:style>
-  <w:style w:type="character" w:customStyle="1" w:styleId="20">
-    <w:name w:val="Заголовок 2 Знак"/>
-    <w:basedOn w:val="a0"/>
-    <w:link w:val="2"/>
+  <w:style w:type="character" w:customStyle="1" w:styleId="Heading2Char">
+    <w:name w:val="Heading 2 Char"/>
+    <w:basedOn w:val="DefaultParagraphFont"/>
+    <w:link w:val="Heading2"/>
     <w:uiPriority w:val="9"/>
     <w:rsid w:val="00EE5D7A"/>
     <w:rPr>
@@ -1342,10 +1249,10 @@
       <w:lang w:val="ru-RU"/>
     </w:rPr>
   </w:style>
-  <w:style w:type="paragraph" w:styleId="a3">
+  <w:style w:type="paragraph" w:styleId="Caption">
     <w:name w:val="caption"/>
-    <w:basedOn w:val="a"/>
-    <w:next w:val="a"/>
+    <w:basedOn w:val="Normal"/>
+    <w:next w:val="Normal"/>
     <w:uiPriority w:val="35"/>
     <w:unhideWhenUsed/>
     <w:qFormat/>

</xml_diff>